<commit_message>
Added diagrams to R5 report. Made some small changes in text
</commit_message>
<xml_diff>
--- a/Docs/Progress Report R5.docx
+++ b/Docs/Progress Report R5.docx
@@ -640,19 +640,6 @@
         <w:rPr>
           <w:lang w:val="en-US"/>
         </w:rPr>
-        <w:t>See the accompanying Gantt chart for details.</w:t>
-      </w:r>
-    </w:p>
-    <w:p>
-      <w:pPr>
-        <w:rPr>
-          <w:lang w:val="en-US"/>
-        </w:rPr>
-      </w:pPr>
-      <w:r>
-        <w:rPr>
-          <w:lang w:val="en-US"/>
-        </w:rPr>
         <w:t>A decision was also made for us to start reporting our work in the span of Friday to Friday, starting with this report, since our goal is to avoid having to work in the weekend. On top of that, it's practically easier to gather everyone to put together a weekly report on Fridays than on Sundays.</w:t>
       </w:r>
     </w:p>
@@ -707,7 +694,31 @@
         <w:rPr>
           <w:lang w:val="en-US"/>
         </w:rPr>
-        <w:t>As for code metrics, we've spent some time putting together a small script counting lines of code (LOC) and estimating the source lines of code (SLOC). Again, thanks to Redmine and L2, we are also able to present a better overview of the project, in terms of task oveview.</w:t>
+        <w:t>As for code metrics, we've spent some time putting together a small script counting lines of code (LOC) and estimating the source lines of code (SLOC). Again, thanks to Redmine and L2, we are also able to present a better overview of the pr</w:t>
+      </w:r>
+      <w:r>
+        <w:rPr>
+          <w:lang w:val="en-US"/>
+        </w:rPr>
+        <w:t>oject, in terms of task oveview.</w:t>
+      </w:r>
+    </w:p>
+    <w:p>
+      <w:pPr>
+        <w:tabs>
+          <w:tab w:val="clear" w:pos="1304"/>
+        </w:tabs>
+        <w:suppressAutoHyphens w:val="0"/>
+        <w:spacing w:after="0" w:line="240" w:lineRule="auto"/>
+        <w:rPr>
+          <w:lang w:val="en-US"/>
+        </w:rPr>
+      </w:pPr>
+      <w:r>
+        <w:rPr>
+          <w:lang w:val="en-US"/>
+        </w:rPr>
+        <w:br w:type="page"/>
       </w:r>
     </w:p>
     <w:p>
@@ -745,12 +756,6 @@
         <w:rPr>
           <w:lang w:val="en-US"/>
         </w:rPr>
-        <w:t xml:space="preserve"> and who will do what</w:t>
-      </w:r>
-      <w:r>
-        <w:rPr>
-          <w:lang w:val="en-US"/>
-        </w:rPr>
         <w:t>, is shown below:</w:t>
       </w:r>
     </w:p>
@@ -762,7 +767,8 @@
       </w:pPr>
       <w:r>
         <w:rPr>
-          <w:lang w:val="en-US"/>
+          <w:noProof/>
+          <w:lang w:eastAsia="sv-SE"/>
         </w:rPr>
         <w:drawing>
           <wp:inline distT="0" distB="0" distL="0" distR="0">
@@ -772,7 +778,7 @@
             <wp:cNvGraphicFramePr/>
             <a:graphic xmlns:a="http://schemas.openxmlformats.org/drawingml/2006/main">
               <a:graphicData uri="http://schemas.openxmlformats.org/drawingml/2006/chart">
-                <c:chart xmlns:c="http://schemas.openxmlformats.org/drawingml/2006/chart" xmlns:r="http://schemas.openxmlformats.org/officeDocument/2006/relationships" r:id="rId7"/>
+                <c:chart xmlns:c="http://schemas.openxmlformats.org/drawingml/2006/chart" xmlns:r="http://schemas.openxmlformats.org/officeDocument/2006/relationships" r:id="rId8"/>
               </a:graphicData>
             </a:graphic>
           </wp:inline>
@@ -789,20 +795,162 @@
         <w:rPr>
           <w:lang w:val="en-US"/>
         </w:rPr>
-        <w:t>Along with a Gantt chart, showing the schedule for the previous week through next week, this sums up the work for the next week. See accompanying image file for the Gantt chart.</w:t>
-      </w:r>
-    </w:p>
-    <w:p>
-      <w:pPr>
-        <w:tabs>
-          <w:tab w:val="clear" w:pos="1304"/>
-        </w:tabs>
-        <w:suppressAutoHyphens w:val="0"/>
-        <w:spacing w:after="0" w:line="240" w:lineRule="auto"/>
-        <w:rPr>
-          <w:lang w:val="en-US"/>
-        </w:rPr>
-      </w:pPr>
+        <w:t>The person in charge of each task is:</w:t>
+      </w:r>
+    </w:p>
+    <w:p>
+      <w:pPr>
+        <w:pStyle w:val="NoSpacing"/>
+        <w:numPr>
+          <w:ilvl w:val="0"/>
+          <w:numId w:val="15"/>
+        </w:numPr>
+        <w:rPr>
+          <w:i/>
+          <w:lang w:val="en-US"/>
+        </w:rPr>
+      </w:pPr>
+      <w:r>
+        <w:rPr>
+          <w:lang w:val="en-US"/>
+        </w:rPr>
+        <w:t xml:space="preserve">Thomas: </w:t>
+      </w:r>
+      <w:r>
+        <w:rPr>
+          <w:i/>
+          <w:lang w:val="en-US"/>
+        </w:rPr>
+        <w:t>R6 report, Table class, Animation</w:t>
+      </w:r>
+    </w:p>
+    <w:p>
+      <w:pPr>
+        <w:pStyle w:val="NoSpacing"/>
+        <w:numPr>
+          <w:ilvl w:val="0"/>
+          <w:numId w:val="14"/>
+        </w:numPr>
+        <w:rPr>
+          <w:i/>
+          <w:lang w:val="en-US"/>
+        </w:rPr>
+      </w:pPr>
+      <w:r>
+        <w:rPr>
+          <w:lang w:val="en-US"/>
+        </w:rPr>
+        <w:t xml:space="preserve">Martin: </w:t>
+      </w:r>
+      <w:r>
+        <w:rPr>
+          <w:i/>
+          <w:lang w:val="en-US"/>
+        </w:rPr>
+        <w:t>Particle system, Camera controllers</w:t>
+      </w:r>
+    </w:p>
+    <w:p>
+      <w:pPr>
+        <w:pStyle w:val="NoSpacing"/>
+        <w:numPr>
+          <w:ilvl w:val="0"/>
+          <w:numId w:val="14"/>
+        </w:numPr>
+        <w:rPr>
+          <w:lang w:val="en-US"/>
+        </w:rPr>
+      </w:pPr>
+      <w:r>
+        <w:rPr>
+          <w:lang w:val="en-US"/>
+        </w:rPr>
+        <w:t>Lars</w:t>
+      </w:r>
+      <w:r>
+        <w:rPr>
+          <w:i/>
+          <w:lang w:val="en-US"/>
+        </w:rPr>
+        <w:t>: Screen, Sprite, Menu, Sprite Font</w:t>
+      </w:r>
+    </w:p>
+    <w:p>
+      <w:pPr>
+        <w:pStyle w:val="NoSpacing"/>
+        <w:numPr>
+          <w:ilvl w:val="0"/>
+          <w:numId w:val="14"/>
+        </w:numPr>
+        <w:rPr>
+          <w:lang w:val="en-US"/>
+        </w:rPr>
+      </w:pPr>
+      <w:r>
+        <w:rPr>
+          <w:lang w:val="en-US"/>
+        </w:rPr>
+        <w:t xml:space="preserve">Kim: </w:t>
+      </w:r>
+      <w:r>
+        <w:rPr>
+          <w:i/>
+          <w:lang w:val="en-US"/>
+        </w:rPr>
+        <w:t>Sound3D, Ground, View::Ghost, View::Pacman, View::Eatable</w:t>
+      </w:r>
+    </w:p>
+    <w:p>
+      <w:pPr>
+        <w:pStyle w:val="ListParagraph"/>
+        <w:numPr>
+          <w:ilvl w:val="0"/>
+          <w:numId w:val="14"/>
+        </w:numPr>
+        <w:rPr>
+          <w:i/>
+          <w:lang w:val="en-US"/>
+        </w:rPr>
+      </w:pPr>
+      <w:r>
+        <w:rPr>
+          <w:lang w:val="en-US"/>
+        </w:rPr>
+        <w:t xml:space="preserve">Fredrik: </w:t>
+      </w:r>
+      <w:r>
+        <w:rPr>
+          <w:i/>
+          <w:lang w:val="en-US"/>
+        </w:rPr>
+        <w:t>GameplayHandler class, Pathfinding</w:t>
+      </w:r>
+    </w:p>
+    <w:p>
+      <w:pPr>
+        <w:rPr>
+          <w:lang w:val="en-US"/>
+        </w:rPr>
+      </w:pPr>
+      <w:r>
+        <w:rPr>
+          <w:lang w:val="en-US"/>
+        </w:rPr>
+        <w:t xml:space="preserve">While everyone will still be able to work on any part, this puts someone in charge of every part and will allow us to work on our own as well. </w:t>
+      </w:r>
+    </w:p>
+    <w:p>
+      <w:pPr>
+        <w:rPr>
+          <w:lang w:val="en-US"/>
+        </w:rPr>
+      </w:pPr>
+      <w:r>
+        <w:rPr>
+          <w:lang w:val="en-US"/>
+        </w:rPr>
+        <w:t>Since we are in the process of moving the tasks of our project to Redmine and that our design and schedule has been given some new priorities, we do not have an actual Gantt chart to show this week.</w:t>
+      </w:r>
       <w:r>
         <w:rPr>
           <w:lang w:val="en-US"/>
@@ -864,7 +1012,8 @@
       </w:pPr>
       <w:r>
         <w:rPr>
-          <w:lang w:val="en-US"/>
+          <w:noProof/>
+          <w:lang w:eastAsia="sv-SE"/>
         </w:rPr>
         <w:drawing>
           <wp:inline distT="0" distB="0" distL="0" distR="0">
@@ -874,7 +1023,7 @@
             <wp:cNvGraphicFramePr/>
             <a:graphic xmlns:a="http://schemas.openxmlformats.org/drawingml/2006/main">
               <a:graphicData uri="http://schemas.openxmlformats.org/drawingml/2006/chart">
-                <c:chart xmlns:c="http://schemas.openxmlformats.org/drawingml/2006/chart" xmlns:r="http://schemas.openxmlformats.org/officeDocument/2006/relationships" r:id="rId8"/>
+                <c:chart xmlns:c="http://schemas.openxmlformats.org/drawingml/2006/chart" xmlns:r="http://schemas.openxmlformats.org/officeDocument/2006/relationships" r:id="rId9"/>
               </a:graphicData>
             </a:graphic>
           </wp:inline>
@@ -987,19 +1136,6 @@
           <w:lang w:val="en-US"/>
         </w:rPr>
         <w:t>Screens</w:t>
-      </w:r>
-    </w:p>
-    <w:p>
-      <w:pPr>
-        <w:rPr>
-          <w:lang w:val="en-US"/>
-        </w:rPr>
-      </w:pPr>
-      <w:r>
-        <w:rPr>
-          <w:lang w:val="en-US"/>
-        </w:rPr>
-        <w:t>We are still a bit behind schedule, mostly due to poor planning. It was originally our intention to spread out the L2 work over the course of several weeks, but we discovered that we didn't have such a good overview of the design until this week. As such, it took up a lot of this week's work.</w:t>
       </w:r>
     </w:p>
     <w:p>
@@ -1013,6 +1149,18 @@
           <w:lang w:val="en-US"/>
         </w:rPr>
       </w:pPr>
+      <w:r>
+        <w:rPr>
+          <w:lang w:val="en-US"/>
+        </w:rPr>
+        <w:t>We are still a bit behind schedule, mostly due to poor planning. It was originally our intention to spread out the L2 work over the course of several weeks, but we discovered that we didn't have such a good overview of the design until this week. As such, it to</w:t>
+      </w:r>
+      <w:r>
+        <w:rPr>
+          <w:lang w:val="en-US"/>
+        </w:rPr>
+        <w:t>ok up a lot of this week's work and other tasks were reprioritized, as can be seen by the difference in estimated/worked time.</w:t>
+      </w:r>
       <w:r>
         <w:rPr>
           <w:lang w:val="en-US"/>
@@ -1078,55 +1226,28 @@
     </w:p>
     <w:p>
       <w:pPr>
-        <w:pStyle w:val="Heading2"/>
-        <w:numPr>
-          <w:ilvl w:val="0"/>
-          <w:numId w:val="3"/>
-        </w:numPr>
-        <w:rPr>
-          <w:lang w:val="en-US"/>
-        </w:rPr>
-      </w:pPr>
-      <w:r>
-        <w:rPr>
-          <w:noProof/>
-          <w:lang w:eastAsia="sv-SE"/>
+        <w:rPr>
+          <w:lang w:val="en-US"/>
+        </w:rPr>
+      </w:pPr>
+      <w:r>
+        <w:rPr>
+          <w:lang w:val="en-US"/>
         </w:rPr>
         <w:drawing>
           <wp:inline distT="0" distB="0" distL="0" distR="0">
-            <wp:extent cx="4588916" cy="2753642"/>
-            <wp:effectExtent l="0" t="0" r="21590" b="27940"/>
-            <wp:docPr id="1" name="Diagram 1"/>
+            <wp:extent cx="4572000" cy="2743200"/>
+            <wp:effectExtent l="19050" t="0" r="19050" b="0"/>
+            <wp:docPr id="2" name="Chart 1"/>
             <wp:cNvGraphicFramePr/>
             <a:graphic xmlns:a="http://schemas.openxmlformats.org/drawingml/2006/main">
               <a:graphicData uri="http://schemas.openxmlformats.org/drawingml/2006/chart">
-                <c:chart xmlns:c="http://schemas.openxmlformats.org/drawingml/2006/chart" xmlns:r="http://schemas.openxmlformats.org/officeDocument/2006/relationships" r:id="rId9"/>
+                <c:chart xmlns:c="http://schemas.openxmlformats.org/drawingml/2006/chart" xmlns:r="http://schemas.openxmlformats.org/officeDocument/2006/relationships" r:id="rId10"/>
               </a:graphicData>
             </a:graphic>
           </wp:inline>
         </w:drawing>
       </w:r>
-    </w:p>
-    <w:p>
-      <w:pPr>
-        <w:pStyle w:val="Textbody"/>
-        <w:rPr>
-          <w:lang w:val="en-US"/>
-        </w:rPr>
-      </w:pPr>
-      <w:r>
-        <w:rPr>
-          <w:lang w:val="en-US"/>
-        </w:rPr>
-        <w:t>[TO BE REPLACED]</w:t>
-      </w:r>
-    </w:p>
-    <w:p>
-      <w:pPr>
-        <w:rPr>
-          <w:lang w:val="en-US"/>
-        </w:rPr>
-      </w:pPr>
     </w:p>
     <w:p>
       <w:pPr>
@@ -1145,6 +1266,7 @@
     </w:p>
     <w:p>
       <w:pPr>
+        <w:pStyle w:val="NoSpacing"/>
         <w:rPr>
           <w:lang w:val="en-US"/>
         </w:rPr>
@@ -1158,6 +1280,7 @@
     </w:p>
     <w:p>
       <w:pPr>
+        <w:pStyle w:val="NoSpacing"/>
         <w:rPr>
           <w:lang w:val="en-US"/>
         </w:rPr>
@@ -1171,6 +1294,14 @@
     </w:p>
     <w:p>
       <w:pPr>
+        <w:pStyle w:val="NoSpacing"/>
+        <w:rPr>
+          <w:lang w:val="en-US"/>
+        </w:rPr>
+      </w:pPr>
+    </w:p>
+    <w:p>
+      <w:pPr>
         <w:rPr>
           <w:lang w:val="en-US"/>
         </w:rPr>
@@ -1183,7 +1314,7 @@
       </w:r>
     </w:p>
     <w:sectPr>
-      <w:footerReference w:type="default" r:id="rId10"/>
+      <w:footerReference w:type="default" r:id="rId11"/>
       <w:pgSz w:w="11906" w:h="16838"/>
       <w:pgMar w:top="1417" w:right="1417" w:bottom="1417" w:left="1417" w:header="0" w:footer="0" w:gutter="0"/>
       <w:cols w:space="720"/>
@@ -1496,6 +1627,345 @@
     </w:lvl>
   </w:abstractNum>
   <w:abstractNum w:abstractNumId="2">
+    <w:nsid w:val="164A3BAC"/>
+    <w:multiLevelType w:val="hybridMultilevel"/>
+    <w:tmpl w:val="CA5A66BE"/>
+    <w:lvl w:ilvl="0" w:tplc="041D0001">
+      <w:start w:val="1"/>
+      <w:numFmt w:val="bullet"/>
+      <w:lvlText w:val=""/>
+      <w:lvlJc w:val="left"/>
+      <w:pPr>
+        <w:ind w:left="720" w:hanging="360"/>
+      </w:pPr>
+      <w:rPr>
+        <w:rFonts w:ascii="Symbol" w:hAnsi="Symbol" w:hint="default"/>
+      </w:rPr>
+    </w:lvl>
+    <w:lvl w:ilvl="1" w:tplc="041D0003" w:tentative="1">
+      <w:start w:val="1"/>
+      <w:numFmt w:val="bullet"/>
+      <w:lvlText w:val="o"/>
+      <w:lvlJc w:val="left"/>
+      <w:pPr>
+        <w:ind w:left="1440" w:hanging="360"/>
+      </w:pPr>
+      <w:rPr>
+        <w:rFonts w:ascii="Courier New" w:hAnsi="Courier New" w:cs="Courier New" w:hint="default"/>
+      </w:rPr>
+    </w:lvl>
+    <w:lvl w:ilvl="2" w:tplc="041D0005" w:tentative="1">
+      <w:start w:val="1"/>
+      <w:numFmt w:val="bullet"/>
+      <w:lvlText w:val=""/>
+      <w:lvlJc w:val="left"/>
+      <w:pPr>
+        <w:ind w:left="2160" w:hanging="360"/>
+      </w:pPr>
+      <w:rPr>
+        <w:rFonts w:ascii="Wingdings" w:hAnsi="Wingdings" w:hint="default"/>
+      </w:rPr>
+    </w:lvl>
+    <w:lvl w:ilvl="3" w:tplc="041D0001" w:tentative="1">
+      <w:start w:val="1"/>
+      <w:numFmt w:val="bullet"/>
+      <w:lvlText w:val=""/>
+      <w:lvlJc w:val="left"/>
+      <w:pPr>
+        <w:ind w:left="2880" w:hanging="360"/>
+      </w:pPr>
+      <w:rPr>
+        <w:rFonts w:ascii="Symbol" w:hAnsi="Symbol" w:hint="default"/>
+      </w:rPr>
+    </w:lvl>
+    <w:lvl w:ilvl="4" w:tplc="041D0003" w:tentative="1">
+      <w:start w:val="1"/>
+      <w:numFmt w:val="bullet"/>
+      <w:lvlText w:val="o"/>
+      <w:lvlJc w:val="left"/>
+      <w:pPr>
+        <w:ind w:left="3600" w:hanging="360"/>
+      </w:pPr>
+      <w:rPr>
+        <w:rFonts w:ascii="Courier New" w:hAnsi="Courier New" w:cs="Courier New" w:hint="default"/>
+      </w:rPr>
+    </w:lvl>
+    <w:lvl w:ilvl="5" w:tplc="041D0005" w:tentative="1">
+      <w:start w:val="1"/>
+      <w:numFmt w:val="bullet"/>
+      <w:lvlText w:val=""/>
+      <w:lvlJc w:val="left"/>
+      <w:pPr>
+        <w:ind w:left="4320" w:hanging="360"/>
+      </w:pPr>
+      <w:rPr>
+        <w:rFonts w:ascii="Wingdings" w:hAnsi="Wingdings" w:hint="default"/>
+      </w:rPr>
+    </w:lvl>
+    <w:lvl w:ilvl="6" w:tplc="041D0001" w:tentative="1">
+      <w:start w:val="1"/>
+      <w:numFmt w:val="bullet"/>
+      <w:lvlText w:val=""/>
+      <w:lvlJc w:val="left"/>
+      <w:pPr>
+        <w:ind w:left="5040" w:hanging="360"/>
+      </w:pPr>
+      <w:rPr>
+        <w:rFonts w:ascii="Symbol" w:hAnsi="Symbol" w:hint="default"/>
+      </w:rPr>
+    </w:lvl>
+    <w:lvl w:ilvl="7" w:tplc="041D0003" w:tentative="1">
+      <w:start w:val="1"/>
+      <w:numFmt w:val="bullet"/>
+      <w:lvlText w:val="o"/>
+      <w:lvlJc w:val="left"/>
+      <w:pPr>
+        <w:ind w:left="5760" w:hanging="360"/>
+      </w:pPr>
+      <w:rPr>
+        <w:rFonts w:ascii="Courier New" w:hAnsi="Courier New" w:cs="Courier New" w:hint="default"/>
+      </w:rPr>
+    </w:lvl>
+    <w:lvl w:ilvl="8" w:tplc="041D0005" w:tentative="1">
+      <w:start w:val="1"/>
+      <w:numFmt w:val="bullet"/>
+      <w:lvlText w:val=""/>
+      <w:lvlJc w:val="left"/>
+      <w:pPr>
+        <w:ind w:left="6480" w:hanging="360"/>
+      </w:pPr>
+      <w:rPr>
+        <w:rFonts w:ascii="Wingdings" w:hAnsi="Wingdings" w:hint="default"/>
+      </w:rPr>
+    </w:lvl>
+  </w:abstractNum>
+  <w:abstractNum w:abstractNumId="3">
+    <w:nsid w:val="295E46F2"/>
+    <w:multiLevelType w:val="hybridMultilevel"/>
+    <w:tmpl w:val="E2E27CEC"/>
+    <w:lvl w:ilvl="0" w:tplc="041D0001">
+      <w:start w:val="1"/>
+      <w:numFmt w:val="bullet"/>
+      <w:lvlText w:val=""/>
+      <w:lvlJc w:val="left"/>
+      <w:pPr>
+        <w:ind w:left="720" w:hanging="360"/>
+      </w:pPr>
+      <w:rPr>
+        <w:rFonts w:ascii="Symbol" w:hAnsi="Symbol" w:hint="default"/>
+      </w:rPr>
+    </w:lvl>
+    <w:lvl w:ilvl="1" w:tplc="041D0003" w:tentative="1">
+      <w:start w:val="1"/>
+      <w:numFmt w:val="bullet"/>
+      <w:lvlText w:val="o"/>
+      <w:lvlJc w:val="left"/>
+      <w:pPr>
+        <w:ind w:left="1440" w:hanging="360"/>
+      </w:pPr>
+      <w:rPr>
+        <w:rFonts w:ascii="Courier New" w:hAnsi="Courier New" w:cs="Courier New" w:hint="default"/>
+      </w:rPr>
+    </w:lvl>
+    <w:lvl w:ilvl="2" w:tplc="041D0005" w:tentative="1">
+      <w:start w:val="1"/>
+      <w:numFmt w:val="bullet"/>
+      <w:lvlText w:val=""/>
+      <w:lvlJc w:val="left"/>
+      <w:pPr>
+        <w:ind w:left="2160" w:hanging="360"/>
+      </w:pPr>
+      <w:rPr>
+        <w:rFonts w:ascii="Wingdings" w:hAnsi="Wingdings" w:hint="default"/>
+      </w:rPr>
+    </w:lvl>
+    <w:lvl w:ilvl="3" w:tplc="041D0001" w:tentative="1">
+      <w:start w:val="1"/>
+      <w:numFmt w:val="bullet"/>
+      <w:lvlText w:val=""/>
+      <w:lvlJc w:val="left"/>
+      <w:pPr>
+        <w:ind w:left="2880" w:hanging="360"/>
+      </w:pPr>
+      <w:rPr>
+        <w:rFonts w:ascii="Symbol" w:hAnsi="Symbol" w:hint="default"/>
+      </w:rPr>
+    </w:lvl>
+    <w:lvl w:ilvl="4" w:tplc="041D0003" w:tentative="1">
+      <w:start w:val="1"/>
+      <w:numFmt w:val="bullet"/>
+      <w:lvlText w:val="o"/>
+      <w:lvlJc w:val="left"/>
+      <w:pPr>
+        <w:ind w:left="3600" w:hanging="360"/>
+      </w:pPr>
+      <w:rPr>
+        <w:rFonts w:ascii="Courier New" w:hAnsi="Courier New" w:cs="Courier New" w:hint="default"/>
+      </w:rPr>
+    </w:lvl>
+    <w:lvl w:ilvl="5" w:tplc="041D0005" w:tentative="1">
+      <w:start w:val="1"/>
+      <w:numFmt w:val="bullet"/>
+      <w:lvlText w:val=""/>
+      <w:lvlJc w:val="left"/>
+      <w:pPr>
+        <w:ind w:left="4320" w:hanging="360"/>
+      </w:pPr>
+      <w:rPr>
+        <w:rFonts w:ascii="Wingdings" w:hAnsi="Wingdings" w:hint="default"/>
+      </w:rPr>
+    </w:lvl>
+    <w:lvl w:ilvl="6" w:tplc="041D0001" w:tentative="1">
+      <w:start w:val="1"/>
+      <w:numFmt w:val="bullet"/>
+      <w:lvlText w:val=""/>
+      <w:lvlJc w:val="left"/>
+      <w:pPr>
+        <w:ind w:left="5040" w:hanging="360"/>
+      </w:pPr>
+      <w:rPr>
+        <w:rFonts w:ascii="Symbol" w:hAnsi="Symbol" w:hint="default"/>
+      </w:rPr>
+    </w:lvl>
+    <w:lvl w:ilvl="7" w:tplc="041D0003" w:tentative="1">
+      <w:start w:val="1"/>
+      <w:numFmt w:val="bullet"/>
+      <w:lvlText w:val="o"/>
+      <w:lvlJc w:val="left"/>
+      <w:pPr>
+        <w:ind w:left="5760" w:hanging="360"/>
+      </w:pPr>
+      <w:rPr>
+        <w:rFonts w:ascii="Courier New" w:hAnsi="Courier New" w:cs="Courier New" w:hint="default"/>
+      </w:rPr>
+    </w:lvl>
+    <w:lvl w:ilvl="8" w:tplc="041D0005" w:tentative="1">
+      <w:start w:val="1"/>
+      <w:numFmt w:val="bullet"/>
+      <w:lvlText w:val=""/>
+      <w:lvlJc w:val="left"/>
+      <w:pPr>
+        <w:ind w:left="6480" w:hanging="360"/>
+      </w:pPr>
+      <w:rPr>
+        <w:rFonts w:ascii="Wingdings" w:hAnsi="Wingdings" w:hint="default"/>
+      </w:rPr>
+    </w:lvl>
+  </w:abstractNum>
+  <w:abstractNum w:abstractNumId="4">
+    <w:nsid w:val="2A787182"/>
+    <w:multiLevelType w:val="hybridMultilevel"/>
+    <w:tmpl w:val="9AA8B5D8"/>
+    <w:lvl w:ilvl="0" w:tplc="041D0001">
+      <w:start w:val="1"/>
+      <w:numFmt w:val="bullet"/>
+      <w:lvlText w:val=""/>
+      <w:lvlJc w:val="left"/>
+      <w:pPr>
+        <w:ind w:left="720" w:hanging="360"/>
+      </w:pPr>
+      <w:rPr>
+        <w:rFonts w:ascii="Symbol" w:hAnsi="Symbol" w:hint="default"/>
+      </w:rPr>
+    </w:lvl>
+    <w:lvl w:ilvl="1" w:tplc="041D0003" w:tentative="1">
+      <w:start w:val="1"/>
+      <w:numFmt w:val="bullet"/>
+      <w:lvlText w:val="o"/>
+      <w:lvlJc w:val="left"/>
+      <w:pPr>
+        <w:ind w:left="1440" w:hanging="360"/>
+      </w:pPr>
+      <w:rPr>
+        <w:rFonts w:ascii="Courier New" w:hAnsi="Courier New" w:cs="Courier New" w:hint="default"/>
+      </w:rPr>
+    </w:lvl>
+    <w:lvl w:ilvl="2" w:tplc="041D0005" w:tentative="1">
+      <w:start w:val="1"/>
+      <w:numFmt w:val="bullet"/>
+      <w:lvlText w:val=""/>
+      <w:lvlJc w:val="left"/>
+      <w:pPr>
+        <w:ind w:left="2160" w:hanging="360"/>
+      </w:pPr>
+      <w:rPr>
+        <w:rFonts w:ascii="Wingdings" w:hAnsi="Wingdings" w:hint="default"/>
+      </w:rPr>
+    </w:lvl>
+    <w:lvl w:ilvl="3" w:tplc="041D0001" w:tentative="1">
+      <w:start w:val="1"/>
+      <w:numFmt w:val="bullet"/>
+      <w:lvlText w:val=""/>
+      <w:lvlJc w:val="left"/>
+      <w:pPr>
+        <w:ind w:left="2880" w:hanging="360"/>
+      </w:pPr>
+      <w:rPr>
+        <w:rFonts w:ascii="Symbol" w:hAnsi="Symbol" w:hint="default"/>
+      </w:rPr>
+    </w:lvl>
+    <w:lvl w:ilvl="4" w:tplc="041D0003" w:tentative="1">
+      <w:start w:val="1"/>
+      <w:numFmt w:val="bullet"/>
+      <w:lvlText w:val="o"/>
+      <w:lvlJc w:val="left"/>
+      <w:pPr>
+        <w:ind w:left="3600" w:hanging="360"/>
+      </w:pPr>
+      <w:rPr>
+        <w:rFonts w:ascii="Courier New" w:hAnsi="Courier New" w:cs="Courier New" w:hint="default"/>
+      </w:rPr>
+    </w:lvl>
+    <w:lvl w:ilvl="5" w:tplc="041D0005" w:tentative="1">
+      <w:start w:val="1"/>
+      <w:numFmt w:val="bullet"/>
+      <w:lvlText w:val=""/>
+      <w:lvlJc w:val="left"/>
+      <w:pPr>
+        <w:ind w:left="4320" w:hanging="360"/>
+      </w:pPr>
+      <w:rPr>
+        <w:rFonts w:ascii="Wingdings" w:hAnsi="Wingdings" w:hint="default"/>
+      </w:rPr>
+    </w:lvl>
+    <w:lvl w:ilvl="6" w:tplc="041D0001" w:tentative="1">
+      <w:start w:val="1"/>
+      <w:numFmt w:val="bullet"/>
+      <w:lvlText w:val=""/>
+      <w:lvlJc w:val="left"/>
+      <w:pPr>
+        <w:ind w:left="5040" w:hanging="360"/>
+      </w:pPr>
+      <w:rPr>
+        <w:rFonts w:ascii="Symbol" w:hAnsi="Symbol" w:hint="default"/>
+      </w:rPr>
+    </w:lvl>
+    <w:lvl w:ilvl="7" w:tplc="041D0003" w:tentative="1">
+      <w:start w:val="1"/>
+      <w:numFmt w:val="bullet"/>
+      <w:lvlText w:val="o"/>
+      <w:lvlJc w:val="left"/>
+      <w:pPr>
+        <w:ind w:left="5760" w:hanging="360"/>
+      </w:pPr>
+      <w:rPr>
+        <w:rFonts w:ascii="Courier New" w:hAnsi="Courier New" w:cs="Courier New" w:hint="default"/>
+      </w:rPr>
+    </w:lvl>
+    <w:lvl w:ilvl="8" w:tplc="041D0005" w:tentative="1">
+      <w:start w:val="1"/>
+      <w:numFmt w:val="bullet"/>
+      <w:lvlText w:val=""/>
+      <w:lvlJc w:val="left"/>
+      <w:pPr>
+        <w:ind w:left="6480" w:hanging="360"/>
+      </w:pPr>
+      <w:rPr>
+        <w:rFonts w:ascii="Wingdings" w:hAnsi="Wingdings" w:hint="default"/>
+      </w:rPr>
+    </w:lvl>
+  </w:abstractNum>
+  <w:abstractNum w:abstractNumId="5">
     <w:nsid w:val="344276F7"/>
     <w:multiLevelType w:val="hybridMultilevel"/>
     <w:tmpl w:val="61240294"/>
@@ -1608,7 +2078,120 @@
       </w:rPr>
     </w:lvl>
   </w:abstractNum>
-  <w:abstractNum w:abstractNumId="3">
+  <w:abstractNum w:abstractNumId="6">
+    <w:nsid w:val="36B86C15"/>
+    <w:multiLevelType w:val="hybridMultilevel"/>
+    <w:tmpl w:val="51DA8B56"/>
+    <w:lvl w:ilvl="0" w:tplc="041D0001">
+      <w:start w:val="1"/>
+      <w:numFmt w:val="bullet"/>
+      <w:lvlText w:val=""/>
+      <w:lvlJc w:val="left"/>
+      <w:pPr>
+        <w:ind w:left="720" w:hanging="360"/>
+      </w:pPr>
+      <w:rPr>
+        <w:rFonts w:ascii="Symbol" w:hAnsi="Symbol" w:hint="default"/>
+      </w:rPr>
+    </w:lvl>
+    <w:lvl w:ilvl="1" w:tplc="041D0003" w:tentative="1">
+      <w:start w:val="1"/>
+      <w:numFmt w:val="bullet"/>
+      <w:lvlText w:val="o"/>
+      <w:lvlJc w:val="left"/>
+      <w:pPr>
+        <w:ind w:left="1440" w:hanging="360"/>
+      </w:pPr>
+      <w:rPr>
+        <w:rFonts w:ascii="Courier New" w:hAnsi="Courier New" w:cs="Courier New" w:hint="default"/>
+      </w:rPr>
+    </w:lvl>
+    <w:lvl w:ilvl="2" w:tplc="041D0005" w:tentative="1">
+      <w:start w:val="1"/>
+      <w:numFmt w:val="bullet"/>
+      <w:lvlText w:val=""/>
+      <w:lvlJc w:val="left"/>
+      <w:pPr>
+        <w:ind w:left="2160" w:hanging="360"/>
+      </w:pPr>
+      <w:rPr>
+        <w:rFonts w:ascii="Wingdings" w:hAnsi="Wingdings" w:hint="default"/>
+      </w:rPr>
+    </w:lvl>
+    <w:lvl w:ilvl="3" w:tplc="041D0001" w:tentative="1">
+      <w:start w:val="1"/>
+      <w:numFmt w:val="bullet"/>
+      <w:lvlText w:val=""/>
+      <w:lvlJc w:val="left"/>
+      <w:pPr>
+        <w:ind w:left="2880" w:hanging="360"/>
+      </w:pPr>
+      <w:rPr>
+        <w:rFonts w:ascii="Symbol" w:hAnsi="Symbol" w:hint="default"/>
+      </w:rPr>
+    </w:lvl>
+    <w:lvl w:ilvl="4" w:tplc="041D0003" w:tentative="1">
+      <w:start w:val="1"/>
+      <w:numFmt w:val="bullet"/>
+      <w:lvlText w:val="o"/>
+      <w:lvlJc w:val="left"/>
+      <w:pPr>
+        <w:ind w:left="3600" w:hanging="360"/>
+      </w:pPr>
+      <w:rPr>
+        <w:rFonts w:ascii="Courier New" w:hAnsi="Courier New" w:cs="Courier New" w:hint="default"/>
+      </w:rPr>
+    </w:lvl>
+    <w:lvl w:ilvl="5" w:tplc="041D0005" w:tentative="1">
+      <w:start w:val="1"/>
+      <w:numFmt w:val="bullet"/>
+      <w:lvlText w:val=""/>
+      <w:lvlJc w:val="left"/>
+      <w:pPr>
+        <w:ind w:left="4320" w:hanging="360"/>
+      </w:pPr>
+      <w:rPr>
+        <w:rFonts w:ascii="Wingdings" w:hAnsi="Wingdings" w:hint="default"/>
+      </w:rPr>
+    </w:lvl>
+    <w:lvl w:ilvl="6" w:tplc="041D0001" w:tentative="1">
+      <w:start w:val="1"/>
+      <w:numFmt w:val="bullet"/>
+      <w:lvlText w:val=""/>
+      <w:lvlJc w:val="left"/>
+      <w:pPr>
+        <w:ind w:left="5040" w:hanging="360"/>
+      </w:pPr>
+      <w:rPr>
+        <w:rFonts w:ascii="Symbol" w:hAnsi="Symbol" w:hint="default"/>
+      </w:rPr>
+    </w:lvl>
+    <w:lvl w:ilvl="7" w:tplc="041D0003" w:tentative="1">
+      <w:start w:val="1"/>
+      <w:numFmt w:val="bullet"/>
+      <w:lvlText w:val="o"/>
+      <w:lvlJc w:val="left"/>
+      <w:pPr>
+        <w:ind w:left="5760" w:hanging="360"/>
+      </w:pPr>
+      <w:rPr>
+        <w:rFonts w:ascii="Courier New" w:hAnsi="Courier New" w:cs="Courier New" w:hint="default"/>
+      </w:rPr>
+    </w:lvl>
+    <w:lvl w:ilvl="8" w:tplc="041D0005" w:tentative="1">
+      <w:start w:val="1"/>
+      <w:numFmt w:val="bullet"/>
+      <w:lvlText w:val=""/>
+      <w:lvlJc w:val="left"/>
+      <w:pPr>
+        <w:ind w:left="6480" w:hanging="360"/>
+      </w:pPr>
+      <w:rPr>
+        <w:rFonts w:ascii="Wingdings" w:hAnsi="Wingdings" w:hint="default"/>
+      </w:rPr>
+    </w:lvl>
+  </w:abstractNum>
+  <w:abstractNum w:abstractNumId="7">
     <w:nsid w:val="3CDA35DD"/>
     <w:multiLevelType w:val="hybridMultilevel"/>
     <w:tmpl w:val="2EF6E094"/>
@@ -1721,7 +2304,120 @@
       </w:rPr>
     </w:lvl>
   </w:abstractNum>
-  <w:abstractNum w:abstractNumId="4">
+  <w:abstractNum w:abstractNumId="8">
+    <w:nsid w:val="3D9E1B55"/>
+    <w:multiLevelType w:val="hybridMultilevel"/>
+    <w:tmpl w:val="8312BC8C"/>
+    <w:lvl w:ilvl="0" w:tplc="041D0001">
+      <w:start w:val="1"/>
+      <w:numFmt w:val="bullet"/>
+      <w:lvlText w:val=""/>
+      <w:lvlJc w:val="left"/>
+      <w:pPr>
+        <w:ind w:left="720" w:hanging="360"/>
+      </w:pPr>
+      <w:rPr>
+        <w:rFonts w:ascii="Symbol" w:hAnsi="Symbol" w:hint="default"/>
+      </w:rPr>
+    </w:lvl>
+    <w:lvl w:ilvl="1" w:tplc="041D0003" w:tentative="1">
+      <w:start w:val="1"/>
+      <w:numFmt w:val="bullet"/>
+      <w:lvlText w:val="o"/>
+      <w:lvlJc w:val="left"/>
+      <w:pPr>
+        <w:ind w:left="1440" w:hanging="360"/>
+      </w:pPr>
+      <w:rPr>
+        <w:rFonts w:ascii="Courier New" w:hAnsi="Courier New" w:cs="Courier New" w:hint="default"/>
+      </w:rPr>
+    </w:lvl>
+    <w:lvl w:ilvl="2" w:tplc="041D0005" w:tentative="1">
+      <w:start w:val="1"/>
+      <w:numFmt w:val="bullet"/>
+      <w:lvlText w:val=""/>
+      <w:lvlJc w:val="left"/>
+      <w:pPr>
+        <w:ind w:left="2160" w:hanging="360"/>
+      </w:pPr>
+      <w:rPr>
+        <w:rFonts w:ascii="Wingdings" w:hAnsi="Wingdings" w:hint="default"/>
+      </w:rPr>
+    </w:lvl>
+    <w:lvl w:ilvl="3" w:tplc="041D0001" w:tentative="1">
+      <w:start w:val="1"/>
+      <w:numFmt w:val="bullet"/>
+      <w:lvlText w:val=""/>
+      <w:lvlJc w:val="left"/>
+      <w:pPr>
+        <w:ind w:left="2880" w:hanging="360"/>
+      </w:pPr>
+      <w:rPr>
+        <w:rFonts w:ascii="Symbol" w:hAnsi="Symbol" w:hint="default"/>
+      </w:rPr>
+    </w:lvl>
+    <w:lvl w:ilvl="4" w:tplc="041D0003" w:tentative="1">
+      <w:start w:val="1"/>
+      <w:numFmt w:val="bullet"/>
+      <w:lvlText w:val="o"/>
+      <w:lvlJc w:val="left"/>
+      <w:pPr>
+        <w:ind w:left="3600" w:hanging="360"/>
+      </w:pPr>
+      <w:rPr>
+        <w:rFonts w:ascii="Courier New" w:hAnsi="Courier New" w:cs="Courier New" w:hint="default"/>
+      </w:rPr>
+    </w:lvl>
+    <w:lvl w:ilvl="5" w:tplc="041D0005" w:tentative="1">
+      <w:start w:val="1"/>
+      <w:numFmt w:val="bullet"/>
+      <w:lvlText w:val=""/>
+      <w:lvlJc w:val="left"/>
+      <w:pPr>
+        <w:ind w:left="4320" w:hanging="360"/>
+      </w:pPr>
+      <w:rPr>
+        <w:rFonts w:ascii="Wingdings" w:hAnsi="Wingdings" w:hint="default"/>
+      </w:rPr>
+    </w:lvl>
+    <w:lvl w:ilvl="6" w:tplc="041D0001" w:tentative="1">
+      <w:start w:val="1"/>
+      <w:numFmt w:val="bullet"/>
+      <w:lvlText w:val=""/>
+      <w:lvlJc w:val="left"/>
+      <w:pPr>
+        <w:ind w:left="5040" w:hanging="360"/>
+      </w:pPr>
+      <w:rPr>
+        <w:rFonts w:ascii="Symbol" w:hAnsi="Symbol" w:hint="default"/>
+      </w:rPr>
+    </w:lvl>
+    <w:lvl w:ilvl="7" w:tplc="041D0003" w:tentative="1">
+      <w:start w:val="1"/>
+      <w:numFmt w:val="bullet"/>
+      <w:lvlText w:val="o"/>
+      <w:lvlJc w:val="left"/>
+      <w:pPr>
+        <w:ind w:left="5760" w:hanging="360"/>
+      </w:pPr>
+      <w:rPr>
+        <w:rFonts w:ascii="Courier New" w:hAnsi="Courier New" w:cs="Courier New" w:hint="default"/>
+      </w:rPr>
+    </w:lvl>
+    <w:lvl w:ilvl="8" w:tplc="041D0005" w:tentative="1">
+      <w:start w:val="1"/>
+      <w:numFmt w:val="bullet"/>
+      <w:lvlText w:val=""/>
+      <w:lvlJc w:val="left"/>
+      <w:pPr>
+        <w:ind w:left="6480" w:hanging="360"/>
+      </w:pPr>
+      <w:rPr>
+        <w:rFonts w:ascii="Wingdings" w:hAnsi="Wingdings" w:hint="default"/>
+      </w:rPr>
+    </w:lvl>
+  </w:abstractNum>
+  <w:abstractNum w:abstractNumId="9">
     <w:nsid w:val="457E2C7F"/>
     <w:multiLevelType w:val="multilevel"/>
     <w:tmpl w:val="67F46E22"/>
@@ -1843,7 +2539,7 @@
       </w:pPr>
     </w:lvl>
   </w:abstractNum>
-  <w:abstractNum w:abstractNumId="5">
+  <w:abstractNum w:abstractNumId="10">
     <w:nsid w:val="52292BB9"/>
     <w:multiLevelType w:val="multilevel"/>
     <w:tmpl w:val="1FB83D64"/>
@@ -1983,7 +2679,7 @@
       </w:rPr>
     </w:lvl>
   </w:abstractNum>
-  <w:abstractNum w:abstractNumId="6">
+  <w:abstractNum w:abstractNumId="11">
     <w:nsid w:val="5273425E"/>
     <w:multiLevelType w:val="multilevel"/>
     <w:tmpl w:val="B1D0114A"/>
@@ -2105,7 +2801,7 @@
       </w:pPr>
     </w:lvl>
   </w:abstractNum>
-  <w:abstractNum w:abstractNumId="7">
+  <w:abstractNum w:abstractNumId="12">
     <w:nsid w:val="5AA40E3D"/>
     <w:multiLevelType w:val="multilevel"/>
     <w:tmpl w:val="BE16DA7E"/>
@@ -2227,7 +2923,120 @@
       </w:pPr>
     </w:lvl>
   </w:abstractNum>
-  <w:abstractNum w:abstractNumId="8">
+  <w:abstractNum w:abstractNumId="13">
+    <w:nsid w:val="622209D6"/>
+    <w:multiLevelType w:val="hybridMultilevel"/>
+    <w:tmpl w:val="3D101F52"/>
+    <w:lvl w:ilvl="0" w:tplc="041D0001">
+      <w:start w:val="1"/>
+      <w:numFmt w:val="bullet"/>
+      <w:lvlText w:val=""/>
+      <w:lvlJc w:val="left"/>
+      <w:pPr>
+        <w:ind w:left="720" w:hanging="360"/>
+      </w:pPr>
+      <w:rPr>
+        <w:rFonts w:ascii="Symbol" w:hAnsi="Symbol" w:hint="default"/>
+      </w:rPr>
+    </w:lvl>
+    <w:lvl w:ilvl="1" w:tplc="041D0003" w:tentative="1">
+      <w:start w:val="1"/>
+      <w:numFmt w:val="bullet"/>
+      <w:lvlText w:val="o"/>
+      <w:lvlJc w:val="left"/>
+      <w:pPr>
+        <w:ind w:left="1440" w:hanging="360"/>
+      </w:pPr>
+      <w:rPr>
+        <w:rFonts w:ascii="Courier New" w:hAnsi="Courier New" w:cs="Courier New" w:hint="default"/>
+      </w:rPr>
+    </w:lvl>
+    <w:lvl w:ilvl="2" w:tplc="041D0005" w:tentative="1">
+      <w:start w:val="1"/>
+      <w:numFmt w:val="bullet"/>
+      <w:lvlText w:val=""/>
+      <w:lvlJc w:val="left"/>
+      <w:pPr>
+        <w:ind w:left="2160" w:hanging="360"/>
+      </w:pPr>
+      <w:rPr>
+        <w:rFonts w:ascii="Wingdings" w:hAnsi="Wingdings" w:hint="default"/>
+      </w:rPr>
+    </w:lvl>
+    <w:lvl w:ilvl="3" w:tplc="041D0001" w:tentative="1">
+      <w:start w:val="1"/>
+      <w:numFmt w:val="bullet"/>
+      <w:lvlText w:val=""/>
+      <w:lvlJc w:val="left"/>
+      <w:pPr>
+        <w:ind w:left="2880" w:hanging="360"/>
+      </w:pPr>
+      <w:rPr>
+        <w:rFonts w:ascii="Symbol" w:hAnsi="Symbol" w:hint="default"/>
+      </w:rPr>
+    </w:lvl>
+    <w:lvl w:ilvl="4" w:tplc="041D0003" w:tentative="1">
+      <w:start w:val="1"/>
+      <w:numFmt w:val="bullet"/>
+      <w:lvlText w:val="o"/>
+      <w:lvlJc w:val="left"/>
+      <w:pPr>
+        <w:ind w:left="3600" w:hanging="360"/>
+      </w:pPr>
+      <w:rPr>
+        <w:rFonts w:ascii="Courier New" w:hAnsi="Courier New" w:cs="Courier New" w:hint="default"/>
+      </w:rPr>
+    </w:lvl>
+    <w:lvl w:ilvl="5" w:tplc="041D0005" w:tentative="1">
+      <w:start w:val="1"/>
+      <w:numFmt w:val="bullet"/>
+      <w:lvlText w:val=""/>
+      <w:lvlJc w:val="left"/>
+      <w:pPr>
+        <w:ind w:left="4320" w:hanging="360"/>
+      </w:pPr>
+      <w:rPr>
+        <w:rFonts w:ascii="Wingdings" w:hAnsi="Wingdings" w:hint="default"/>
+      </w:rPr>
+    </w:lvl>
+    <w:lvl w:ilvl="6" w:tplc="041D0001" w:tentative="1">
+      <w:start w:val="1"/>
+      <w:numFmt w:val="bullet"/>
+      <w:lvlText w:val=""/>
+      <w:lvlJc w:val="left"/>
+      <w:pPr>
+        <w:ind w:left="5040" w:hanging="360"/>
+      </w:pPr>
+      <w:rPr>
+        <w:rFonts w:ascii="Symbol" w:hAnsi="Symbol" w:hint="default"/>
+      </w:rPr>
+    </w:lvl>
+    <w:lvl w:ilvl="7" w:tplc="041D0003" w:tentative="1">
+      <w:start w:val="1"/>
+      <w:numFmt w:val="bullet"/>
+      <w:lvlText w:val="o"/>
+      <w:lvlJc w:val="left"/>
+      <w:pPr>
+        <w:ind w:left="5760" w:hanging="360"/>
+      </w:pPr>
+      <w:rPr>
+        <w:rFonts w:ascii="Courier New" w:hAnsi="Courier New" w:cs="Courier New" w:hint="default"/>
+      </w:rPr>
+    </w:lvl>
+    <w:lvl w:ilvl="8" w:tplc="041D0005" w:tentative="1">
+      <w:start w:val="1"/>
+      <w:numFmt w:val="bullet"/>
+      <w:lvlText w:val=""/>
+      <w:lvlJc w:val="left"/>
+      <w:pPr>
+        <w:ind w:left="6480" w:hanging="360"/>
+      </w:pPr>
+      <w:rPr>
+        <w:rFonts w:ascii="Wingdings" w:hAnsi="Wingdings" w:hint="default"/>
+      </w:rPr>
+    </w:lvl>
+  </w:abstractNum>
+  <w:abstractNum w:abstractNumId="14">
     <w:nsid w:val="64F30BBA"/>
     <w:multiLevelType w:val="hybridMultilevel"/>
     <w:tmpl w:val="36B8A492"/>
@@ -2341,19 +3150,19 @@
     </w:lvl>
   </w:abstractNum>
   <w:num w:numId="1">
-    <w:abstractNumId w:val="4"/>
+    <w:abstractNumId w:val="9"/>
   </w:num>
   <w:num w:numId="2">
-    <w:abstractNumId w:val="6"/>
+    <w:abstractNumId w:val="11"/>
   </w:num>
   <w:num w:numId="3">
-    <w:abstractNumId w:val="7"/>
+    <w:abstractNumId w:val="12"/>
   </w:num>
   <w:num w:numId="4">
-    <w:abstractNumId w:val="5"/>
+    <w:abstractNumId w:val="10"/>
   </w:num>
   <w:num w:numId="5">
-    <w:abstractNumId w:val="3"/>
+    <w:abstractNumId w:val="7"/>
   </w:num>
   <w:num w:numId="6">
     <w:abstractNumId w:val="0"/>
@@ -2362,10 +3171,28 @@
     <w:abstractNumId w:val="1"/>
   </w:num>
   <w:num w:numId="8">
+    <w:abstractNumId w:val="5"/>
+  </w:num>
+  <w:num w:numId="9">
+    <w:abstractNumId w:val="14"/>
+  </w:num>
+  <w:num w:numId="10">
+    <w:abstractNumId w:val="4"/>
+  </w:num>
+  <w:num w:numId="11">
     <w:abstractNumId w:val="2"/>
   </w:num>
-  <w:num w:numId="9">
+  <w:num w:numId="12">
+    <w:abstractNumId w:val="6"/>
+  </w:num>
+  <w:num w:numId="13">
     <w:abstractNumId w:val="8"/>
+  </w:num>
+  <w:num w:numId="14">
+    <w:abstractNumId w:val="13"/>
+  </w:num>
+  <w:num w:numId="15">
+    <w:abstractNumId w:val="3"/>
   </w:num>
 </w:numbering>
 </file>
@@ -2431,7 +3258,7 @@
     <w:lsdException w:name="Medium Shading 2 Accent 1" w:semiHidden="0" w:uiPriority="64" w:unhideWhenUsed="0"/>
     <w:lsdException w:name="Medium List 1 Accent 1" w:semiHidden="0" w:uiPriority="65" w:unhideWhenUsed="0"/>
     <w:lsdException w:name="Revision" w:unhideWhenUsed="0"/>
-    <w:lsdException w:name="List Paragraph" w:semiHidden="0" w:uiPriority="34" w:unhideWhenUsed="0" w:qFormat="1"/>
+    <w:lsdException w:name="List Paragraph" w:semiHidden="0" w:uiPriority="0" w:unhideWhenUsed="0" w:qFormat="1"/>
     <w:lsdException w:name="Quote" w:semiHidden="0" w:uiPriority="29" w:unhideWhenUsed="0" w:qFormat="1"/>
     <w:lsdException w:name="Intense Quote" w:semiHidden="0" w:uiPriority="30" w:unhideWhenUsed="0" w:qFormat="1"/>
     <w:lsdException w:name="Medium List 2 Accent 1" w:semiHidden="0" w:uiPriority="66" w:unhideWhenUsed="0"/>
@@ -2906,6 +3733,25 @@
       <w:lang w:eastAsia="en-US"/>
     </w:rPr>
   </w:style>
+  <w:style w:type="paragraph" w:styleId="NoSpacing">
+    <w:name w:val="No Spacing"/>
+    <w:uiPriority w:val="1"/>
+    <w:qFormat/>
+    <w:rsid w:val="009F6C12"/>
+    <w:pPr>
+      <w:tabs>
+        <w:tab w:val="left" w:pos="1304"/>
+      </w:tabs>
+      <w:suppressAutoHyphens/>
+    </w:pPr>
+    <w:rPr>
+      <w:rFonts w:eastAsia="SimSun"/>
+      <w:color w:val="00000A"/>
+      <w:sz w:val="22"/>
+      <w:szCs w:val="22"/>
+      <w:lang w:eastAsia="en-US"/>
+    </w:rPr>
+  </w:style>
 </w:styles>
 </file>
 
@@ -3251,24 +4097,24 @@
           </c:val>
         </c:ser>
         <c:overlap val="100"/>
-        <c:axId val="55864320"/>
-        <c:axId val="55915264"/>
+        <c:axId val="46926848"/>
+        <c:axId val="47194880"/>
       </c:barChart>
       <c:catAx>
-        <c:axId val="55864320"/>
+        <c:axId val="46926848"/>
         <c:scaling>
           <c:orientation val="minMax"/>
         </c:scaling>
         <c:axPos val="l"/>
         <c:tickLblPos val="nextTo"/>
-        <c:crossAx val="55915264"/>
+        <c:crossAx val="47194880"/>
         <c:crosses val="autoZero"/>
         <c:auto val="1"/>
         <c:lblAlgn val="ctr"/>
         <c:lblOffset val="100"/>
       </c:catAx>
       <c:valAx>
-        <c:axId val="55915264"/>
+        <c:axId val="47194880"/>
         <c:scaling>
           <c:orientation val="minMax"/>
         </c:scaling>
@@ -3276,7 +4122,7 @@
         <c:majorGridlines/>
         <c:numFmt formatCode="General" sourceLinked="1"/>
         <c:tickLblPos val="nextTo"/>
-        <c:crossAx val="55864320"/>
+        <c:crossAx val="46926848"/>
         <c:crosses val="autoZero"/>
         <c:crossBetween val="between"/>
       </c:valAx>
@@ -3556,24 +4402,24 @@
             </c:numRef>
           </c:val>
         </c:ser>
-        <c:axId val="55983488"/>
-        <c:axId val="56686464"/>
+        <c:axId val="55220096"/>
+        <c:axId val="55226752"/>
       </c:barChart>
       <c:catAx>
-        <c:axId val="55983488"/>
+        <c:axId val="55220096"/>
         <c:scaling>
           <c:orientation val="minMax"/>
         </c:scaling>
         <c:axPos val="l"/>
         <c:tickLblPos val="nextTo"/>
-        <c:crossAx val="56686464"/>
+        <c:crossAx val="55226752"/>
         <c:crosses val="autoZero"/>
         <c:auto val="1"/>
         <c:lblAlgn val="ctr"/>
         <c:lblOffset val="100"/>
       </c:catAx>
       <c:valAx>
-        <c:axId val="56686464"/>
+        <c:axId val="55226752"/>
         <c:scaling>
           <c:orientation val="minMax"/>
         </c:scaling>
@@ -3581,7 +4427,7 @@
         <c:majorGridlines/>
         <c:numFmt formatCode="General" sourceLinked="1"/>
         <c:tickLblPos val="nextTo"/>
-        <c:crossAx val="55983488"/>
+        <c:crossAx val="55220096"/>
         <c:crosses val="autoZero"/>
         <c:crossBetween val="between"/>
       </c:valAx>
@@ -3600,18 +4446,8 @@
   <c:date1904 val="1"/>
   <c:lang val="sv-SE"/>
   <c:chart>
-    <c:autoTitleDeleted val="1"/>
     <c:plotArea>
-      <c:layout>
-        <c:manualLayout>
-          <c:xMode val="edge"/>
-          <c:yMode val="edge"/>
-          <c:x val="5.5224334968649473E-2"/>
-          <c:y val="9.7647114364985979E-2"/>
-          <c:w val="0.73572316268820681"/>
-          <c:h val="0.82745093766795952"/>
-        </c:manualLayout>
-      </c:layout>
+      <c:layout/>
       <c:barChart>
         <c:barDir val="bar"/>
         <c:grouping val="stacked"/>
@@ -3620,27 +4456,22 @@
           <c:order val="0"/>
           <c:tx>
             <c:strRef>
-              <c:f>WorkDone!$B$2</c:f>
+              <c:f>Sheet1!$B$1</c:f>
               <c:strCache>
                 <c:ptCount val="1"/>
+                <c:pt idx="0">
+                  <c:v>Week 1</c:v>
+                </c:pt>
               </c:strCache>
             </c:strRef>
           </c:tx>
-          <c:spPr>
-            <a:solidFill>
-              <a:srgbClr val="4572A7"/>
-            </a:solidFill>
-            <a:ln>
-              <a:noFill/>
-            </a:ln>
-          </c:spPr>
           <c:cat>
             <c:strRef>
-              <c:f>WorkDone!$A$4:$A$8</c:f>
+              <c:f>Sheet1!$A$2:$A$6</c:f>
               <c:strCache>
                 <c:ptCount val="5"/>
                 <c:pt idx="0">
-                  <c:v>Fredrik</c:v>
+                  <c:v>Fredrik </c:v>
                 </c:pt>
                 <c:pt idx="1">
                   <c:v>Kim</c:v>
@@ -3659,7 +4490,7 @@
           </c:cat>
           <c:val>
             <c:numRef>
-              <c:f>WorkDone!$B$4:$B$8</c:f>
+              <c:f>Sheet1!$B$2:$B$6</c:f>
               <c:numCache>
                 <c:formatCode>General</c:formatCode>
                 <c:ptCount val="5"/>
@@ -3687,27 +4518,22 @@
           <c:order val="1"/>
           <c:tx>
             <c:strRef>
-              <c:f>WorkDone!$C$2</c:f>
+              <c:f>Sheet1!$C$1</c:f>
               <c:strCache>
                 <c:ptCount val="1"/>
+                <c:pt idx="0">
+                  <c:v>Week 2</c:v>
+                </c:pt>
               </c:strCache>
             </c:strRef>
           </c:tx>
-          <c:spPr>
-            <a:solidFill>
-              <a:srgbClr val="AA4643"/>
-            </a:solidFill>
-            <a:ln>
-              <a:noFill/>
-            </a:ln>
-          </c:spPr>
           <c:cat>
             <c:strRef>
-              <c:f>WorkDone!$A$4:$A$8</c:f>
+              <c:f>Sheet1!$A$2:$A$6</c:f>
               <c:strCache>
                 <c:ptCount val="5"/>
                 <c:pt idx="0">
-                  <c:v>Fredrik</c:v>
+                  <c:v>Fredrik </c:v>
                 </c:pt>
                 <c:pt idx="1">
                   <c:v>Kim</c:v>
@@ -3726,7 +4552,7 @@
           </c:cat>
           <c:val>
             <c:numRef>
-              <c:f>WorkDone!$C$4:$C$8</c:f>
+              <c:f>Sheet1!$C$2:$C$6</c:f>
               <c:numCache>
                 <c:formatCode>General</c:formatCode>
                 <c:ptCount val="5"/>
@@ -3754,27 +4580,22 @@
           <c:order val="2"/>
           <c:tx>
             <c:strRef>
-              <c:f>WorkDone!$D$2</c:f>
+              <c:f>Sheet1!$D$1</c:f>
               <c:strCache>
                 <c:ptCount val="1"/>
+                <c:pt idx="0">
+                  <c:v>Week 3</c:v>
+                </c:pt>
               </c:strCache>
             </c:strRef>
           </c:tx>
-          <c:spPr>
-            <a:solidFill>
-              <a:srgbClr val="89A54E"/>
-            </a:solidFill>
-            <a:ln>
-              <a:noFill/>
-            </a:ln>
-          </c:spPr>
           <c:cat>
             <c:strRef>
-              <c:f>WorkDone!$A$4:$A$8</c:f>
+              <c:f>Sheet1!$A$2:$A$6</c:f>
               <c:strCache>
                 <c:ptCount val="5"/>
                 <c:pt idx="0">
-                  <c:v>Fredrik</c:v>
+                  <c:v>Fredrik </c:v>
                 </c:pt>
                 <c:pt idx="1">
                   <c:v>Kim</c:v>
@@ -3793,7 +4614,7 @@
           </c:cat>
           <c:val>
             <c:numRef>
-              <c:f>WorkDone!$D$4:$D$8</c:f>
+              <c:f>Sheet1!$D$2:$D$6</c:f>
               <c:numCache>
                 <c:formatCode>General</c:formatCode>
                 <c:ptCount val="5"/>
@@ -3821,27 +4642,22 @@
           <c:order val="3"/>
           <c:tx>
             <c:strRef>
-              <c:f>WorkDone!$E$2</c:f>
+              <c:f>Sheet1!$E$1</c:f>
               <c:strCache>
                 <c:ptCount val="1"/>
+                <c:pt idx="0">
+                  <c:v>Week 4</c:v>
+                </c:pt>
               </c:strCache>
             </c:strRef>
           </c:tx>
-          <c:spPr>
-            <a:solidFill>
-              <a:srgbClr val="71588F"/>
-            </a:solidFill>
-            <a:ln>
-              <a:noFill/>
-            </a:ln>
-          </c:spPr>
           <c:cat>
             <c:strRef>
-              <c:f>WorkDone!$A$4:$A$8</c:f>
+              <c:f>Sheet1!$A$2:$A$6</c:f>
               <c:strCache>
                 <c:ptCount val="5"/>
                 <c:pt idx="0">
-                  <c:v>Fredrik</c:v>
+                  <c:v>Fredrik </c:v>
                 </c:pt>
                 <c:pt idx="1">
                   <c:v>Kim</c:v>
@@ -3860,7 +4676,7 @@
           </c:cat>
           <c:val>
             <c:numRef>
-              <c:f>WorkDone!$E$4:$E$8</c:f>
+              <c:f>Sheet1!$E$2:$E$6</c:f>
               <c:numCache>
                 <c:formatCode>General</c:formatCode>
                 <c:ptCount val="5"/>
@@ -3888,27 +4704,22 @@
           <c:order val="4"/>
           <c:tx>
             <c:strRef>
-              <c:f>WorkDone!$F$2</c:f>
+              <c:f>Sheet1!$F$1</c:f>
               <c:strCache>
                 <c:ptCount val="1"/>
+                <c:pt idx="0">
+                  <c:v>Week 5</c:v>
+                </c:pt>
               </c:strCache>
             </c:strRef>
           </c:tx>
-          <c:spPr>
-            <a:solidFill>
-              <a:srgbClr val="4198AF"/>
-            </a:solidFill>
-            <a:ln>
-              <a:noFill/>
-            </a:ln>
-          </c:spPr>
           <c:cat>
             <c:strRef>
-              <c:f>WorkDone!$A$4:$A$8</c:f>
+              <c:f>Sheet1!$A$2:$A$6</c:f>
               <c:strCache>
                 <c:ptCount val="5"/>
                 <c:pt idx="0">
-                  <c:v>Fredrik</c:v>
+                  <c:v>Fredrik </c:v>
                 </c:pt>
                 <c:pt idx="1">
                   <c:v>Kim</c:v>
@@ -3927,24 +4738,24 @@
           </c:cat>
           <c:val>
             <c:numRef>
-              <c:f>WorkDone!$F$4:$F$8</c:f>
+              <c:f>Sheet1!$F$2:$F$6</c:f>
               <c:numCache>
                 <c:formatCode>General</c:formatCode>
                 <c:ptCount val="5"/>
                 <c:pt idx="0">
-                  <c:v>0</c:v>
+                  <c:v>12</c:v>
                 </c:pt>
                 <c:pt idx="1">
-                  <c:v>0</c:v>
+                  <c:v>14</c:v>
                 </c:pt>
                 <c:pt idx="2">
-                  <c:v>0</c:v>
+                  <c:v>26</c:v>
                 </c:pt>
                 <c:pt idx="3">
-                  <c:v>0</c:v>
+                  <c:v>9.5</c:v>
                 </c:pt>
                 <c:pt idx="4">
-                  <c:v>0</c:v>
+                  <c:v>20</c:v>
                 </c:pt>
               </c:numCache>
             </c:numRef>
@@ -3955,27 +4766,22 @@
           <c:order val="5"/>
           <c:tx>
             <c:strRef>
-              <c:f>WorkDone!$G$2</c:f>
+              <c:f>Sheet1!$G$1</c:f>
               <c:strCache>
                 <c:ptCount val="1"/>
+                <c:pt idx="0">
+                  <c:v>Week 6</c:v>
+                </c:pt>
               </c:strCache>
             </c:strRef>
           </c:tx>
-          <c:spPr>
-            <a:solidFill>
-              <a:srgbClr val="DB843D"/>
-            </a:solidFill>
-            <a:ln>
-              <a:noFill/>
-            </a:ln>
-          </c:spPr>
           <c:cat>
             <c:strRef>
-              <c:f>WorkDone!$A$4:$A$8</c:f>
+              <c:f>Sheet1!$A$2:$A$6</c:f>
               <c:strCache>
                 <c:ptCount val="5"/>
                 <c:pt idx="0">
-                  <c:v>Fredrik</c:v>
+                  <c:v>Fredrik </c:v>
                 </c:pt>
                 <c:pt idx="1">
                   <c:v>Kim</c:v>
@@ -3994,7 +4800,7 @@
           </c:cat>
           <c:val>
             <c:numRef>
-              <c:f>WorkDone!$G$4:$G$8</c:f>
+              <c:f>Sheet1!$G$2:$G$6</c:f>
               <c:numCache>
                 <c:formatCode>General</c:formatCode>
                 <c:ptCount val="5"/>
@@ -4022,27 +4828,22 @@
           <c:order val="6"/>
           <c:tx>
             <c:strRef>
-              <c:f>WorkDone!$H$2</c:f>
+              <c:f>Sheet1!$H$1</c:f>
               <c:strCache>
                 <c:ptCount val="1"/>
+                <c:pt idx="0">
+                  <c:v>Week 7</c:v>
+                </c:pt>
               </c:strCache>
             </c:strRef>
           </c:tx>
-          <c:spPr>
-            <a:solidFill>
-              <a:srgbClr val="93A9CF"/>
-            </a:solidFill>
-            <a:ln>
-              <a:noFill/>
-            </a:ln>
-          </c:spPr>
           <c:cat>
             <c:strRef>
-              <c:f>WorkDone!$A$4:$A$8</c:f>
+              <c:f>Sheet1!$A$2:$A$6</c:f>
               <c:strCache>
                 <c:ptCount val="5"/>
                 <c:pt idx="0">
-                  <c:v>Fredrik</c:v>
+                  <c:v>Fredrik </c:v>
                 </c:pt>
                 <c:pt idx="1">
                   <c:v>Kim</c:v>
@@ -4061,7 +4862,7 @@
           </c:cat>
           <c:val>
             <c:numRef>
-              <c:f>WorkDone!$H$4:$H$8</c:f>
+              <c:f>Sheet1!$H$2:$H$6</c:f>
               <c:numCache>
                 <c:formatCode>General</c:formatCode>
                 <c:ptCount val="5"/>
@@ -4089,27 +4890,22 @@
           <c:order val="7"/>
           <c:tx>
             <c:strRef>
-              <c:f>WorkDone!$I$2</c:f>
+              <c:f>Sheet1!$I$1</c:f>
               <c:strCache>
                 <c:ptCount val="1"/>
+                <c:pt idx="0">
+                  <c:v>Week 8</c:v>
+                </c:pt>
               </c:strCache>
             </c:strRef>
           </c:tx>
-          <c:spPr>
-            <a:solidFill>
-              <a:srgbClr val="D19392"/>
-            </a:solidFill>
-            <a:ln>
-              <a:noFill/>
-            </a:ln>
-          </c:spPr>
           <c:cat>
             <c:strRef>
-              <c:f>WorkDone!$A$4:$A$8</c:f>
+              <c:f>Sheet1!$A$2:$A$6</c:f>
               <c:strCache>
                 <c:ptCount val="5"/>
                 <c:pt idx="0">
-                  <c:v>Fredrik</c:v>
+                  <c:v>Fredrik </c:v>
                 </c:pt>
                 <c:pt idx="1">
                   <c:v>Kim</c:v>
@@ -4128,7 +4924,7 @@
           </c:cat>
           <c:val>
             <c:numRef>
-              <c:f>WorkDone!$I$4:$I$8</c:f>
+              <c:f>Sheet1!$I$2:$I$6</c:f>
               <c:numCache>
                 <c:formatCode>General</c:formatCode>
                 <c:ptCount val="5"/>
@@ -4152,202 +4948,41 @@
           </c:val>
         </c:ser>
         <c:overlap val="100"/>
-        <c:axId val="56645120"/>
-        <c:axId val="56643584"/>
+        <c:axId val="95662848"/>
+        <c:axId val="95664384"/>
       </c:barChart>
-      <c:valAx>
-        <c:axId val="56643584"/>
-        <c:scaling>
-          <c:orientation val="minMax"/>
-          <c:min val="0"/>
-        </c:scaling>
-        <c:axPos val="b"/>
-        <c:majorGridlines>
-          <c:spPr>
-            <a:ln w="9363">
-              <a:solidFill>
-                <a:srgbClr val="868686"/>
-              </a:solidFill>
-              <a:prstDash val="solid"/>
-              <a:round/>
-            </a:ln>
-          </c:spPr>
-        </c:majorGridlines>
-        <c:numFmt formatCode="General" sourceLinked="0"/>
-        <c:majorTickMark val="none"/>
-        <c:tickLblPos val="nextTo"/>
-        <c:spPr>
-          <a:noFill/>
-          <a:ln w="9363">
-            <a:solidFill>
-              <a:srgbClr val="868686"/>
-            </a:solidFill>
-            <a:prstDash val="solid"/>
-            <a:round/>
-          </a:ln>
-        </c:spPr>
-        <c:txPr>
-          <a:bodyPr lIns="0" tIns="0" rIns="0" bIns="0"/>
-          <a:lstStyle/>
-          <a:p>
-            <a:pPr marL="0" marR="0" indent="0" defTabSz="914400" fontAlgn="auto" hangingPunct="1">
-              <a:lnSpc>
-                <a:spcPct val="100000"/>
-              </a:lnSpc>
-              <a:spcBef>
-                <a:spcPts val="0"/>
-              </a:spcBef>
-              <a:spcAft>
-                <a:spcPts val="0"/>
-              </a:spcAft>
-              <a:tabLst/>
-              <a:defRPr sz="1000" b="0" i="0" u="none" strike="noStrike" kern="1200" baseline="0">
-                <a:solidFill>
-                  <a:srgbClr val="000000"/>
-                </a:solidFill>
-                <a:latin typeface="Calibri"/>
-              </a:defRPr>
-            </a:pPr>
-            <a:endParaRPr lang="sv-SE"/>
-          </a:p>
-        </c:txPr>
-        <c:crossAx val="56645120"/>
-        <c:crosses val="autoZero"/>
-        <c:crossBetween val="between"/>
-      </c:valAx>
       <c:catAx>
-        <c:axId val="56645120"/>
+        <c:axId val="95662848"/>
         <c:scaling>
           <c:orientation val="minMax"/>
         </c:scaling>
         <c:axPos val="l"/>
-        <c:numFmt formatCode="General" sourceLinked="0"/>
-        <c:majorTickMark val="none"/>
         <c:tickLblPos val="nextTo"/>
-        <c:spPr>
-          <a:noFill/>
-          <a:ln w="9363">
-            <a:solidFill>
-              <a:srgbClr val="868686"/>
-            </a:solidFill>
-            <a:prstDash val="solid"/>
-            <a:round/>
-          </a:ln>
-        </c:spPr>
-        <c:txPr>
-          <a:bodyPr lIns="0" tIns="0" rIns="0" bIns="0"/>
-          <a:lstStyle/>
-          <a:p>
-            <a:pPr marL="0" marR="0" indent="0" defTabSz="914400" fontAlgn="auto" hangingPunct="1">
-              <a:lnSpc>
-                <a:spcPct val="100000"/>
-              </a:lnSpc>
-              <a:spcBef>
-                <a:spcPts val="0"/>
-              </a:spcBef>
-              <a:spcAft>
-                <a:spcPts val="0"/>
-              </a:spcAft>
-              <a:tabLst/>
-              <a:defRPr sz="1000" b="0" i="0" u="none" strike="noStrike" kern="1200" baseline="0">
-                <a:solidFill>
-                  <a:srgbClr val="000000"/>
-                </a:solidFill>
-                <a:latin typeface="Calibri"/>
-              </a:defRPr>
-            </a:pPr>
-            <a:endParaRPr lang="sv-SE"/>
-          </a:p>
-        </c:txPr>
-        <c:crossAx val="56643584"/>
+        <c:crossAx val="95664384"/>
         <c:crosses val="autoZero"/>
         <c:auto val="1"/>
         <c:lblAlgn val="ctr"/>
         <c:lblOffset val="100"/>
       </c:catAx>
-      <c:spPr>
-        <a:solidFill>
-          <a:srgbClr val="FFFFFF"/>
-        </a:solidFill>
-        <a:ln>
-          <a:noFill/>
-        </a:ln>
-      </c:spPr>
+      <c:valAx>
+        <c:axId val="95664384"/>
+        <c:scaling>
+          <c:orientation val="minMax"/>
+        </c:scaling>
+        <c:axPos val="b"/>
+        <c:majorGridlines/>
+        <c:numFmt formatCode="General" sourceLinked="1"/>
+        <c:tickLblPos val="nextTo"/>
+        <c:crossAx val="95662848"/>
+        <c:crosses val="autoZero"/>
+        <c:crossBetween val="between"/>
+      </c:valAx>
     </c:plotArea>
     <c:legend>
       <c:legendPos val="r"/>
-      <c:spPr>
-        <a:noFill/>
-        <a:ln>
-          <a:noFill/>
-        </a:ln>
-      </c:spPr>
-      <c:txPr>
-        <a:bodyPr lIns="0" tIns="0" rIns="0" bIns="0"/>
-        <a:lstStyle/>
-        <a:p>
-          <a:pPr marL="0" marR="0" indent="0" defTabSz="914400" fontAlgn="auto" hangingPunct="1">
-            <a:lnSpc>
-              <a:spcPct val="100000"/>
-            </a:lnSpc>
-            <a:spcBef>
-              <a:spcPts val="0"/>
-            </a:spcBef>
-            <a:spcAft>
-              <a:spcPts val="0"/>
-            </a:spcAft>
-            <a:tabLst/>
-            <a:defRPr sz="1000" b="0" i="0" u="none" strike="noStrike" kern="1200" baseline="0">
-              <a:solidFill>
-                <a:srgbClr val="000000"/>
-              </a:solidFill>
-              <a:latin typeface="Calibri"/>
-            </a:defRPr>
-          </a:pPr>
-          <a:endParaRPr lang="sv-SE"/>
-        </a:p>
-      </c:txPr>
     </c:legend>
     <c:plotVisOnly val="1"/>
-    <c:dispBlanksAs val="gap"/>
   </c:chart>
-  <c:spPr>
-    <a:solidFill>
-      <a:srgbClr val="FFFFFF"/>
-    </a:solidFill>
-    <a:ln w="9363">
-      <a:solidFill>
-        <a:srgbClr val="868686"/>
-      </a:solidFill>
-      <a:prstDash val="solid"/>
-      <a:round/>
-    </a:ln>
-  </c:spPr>
-  <c:txPr>
-    <a:bodyPr lIns="0" tIns="0" rIns="0" bIns="0"/>
-    <a:lstStyle/>
-    <a:p>
-      <a:pPr marL="0" marR="0" indent="0" defTabSz="914400" fontAlgn="auto" hangingPunct="1">
-        <a:lnSpc>
-          <a:spcPct val="100000"/>
-        </a:lnSpc>
-        <a:spcBef>
-          <a:spcPts val="0"/>
-        </a:spcBef>
-        <a:spcAft>
-          <a:spcPts val="0"/>
-        </a:spcAft>
-        <a:tabLst/>
-        <a:defRPr lang="sv-SE" sz="1000" b="0" i="0" u="none" strike="noStrike" kern="1200" baseline="0">
-          <a:solidFill>
-            <a:srgbClr val="000000"/>
-          </a:solidFill>
-          <a:latin typeface="Calibri"/>
-        </a:defRPr>
-      </a:pPr>
-      <a:endParaRPr lang="sv-SE"/>
-    </a:p>
-  </c:txPr>
   <c:externalData r:id="rId1"/>
 </c:chartSpace>
 </file>
@@ -4633,4 +5268,16 @@
   <a:objectDefaults/>
   <a:extraClrSchemeLst/>
 </a:theme>
+</file>
+
+<file path=customXml/item1.xml><?xml version="1.0" encoding="utf-8"?>
+<b:Sources xmlns:b="http://schemas.openxmlformats.org/officeDocument/2006/bibliography" xmlns="http://schemas.openxmlformats.org/officeDocument/2006/bibliography" SelectedStyle="\APA.XSL" StyleName="APA"/>
+</file>
+
+<file path=customXml/itemProps1.xml><?xml version="1.0" encoding="utf-8"?>
+<ds:datastoreItem xmlns:ds="http://schemas.openxmlformats.org/officeDocument/2006/customXml" ds:itemID="{02DE1D79-BC9F-4CE7-ACF9-51317BB36ABF}">
+  <ds:schemaRefs>
+    <ds:schemaRef ds:uri="http://schemas.openxmlformats.org/officeDocument/2006/bibliography"/>
+  </ds:schemaRefs>
+</ds:datastoreItem>
 </file>
</xml_diff>